<commit_message>
loading from port h
</commit_message>
<xml_diff>
--- a/Minutes/meeting_3.docx
+++ b/Minutes/meeting_3.docx
@@ -79,6 +79,13 @@
         </w:rPr>
         <w:t>Go Through Each Person’s Code and progress</w:t>
       </w:r>
+      <w:r>
+        <w:rPr>
+          <w:rFonts w:ascii="Arial" w:eastAsia="Times New Roman" w:hAnsi="Arial" w:cs="Arial"/>
+          <w:color w:val="000000"/>
+        </w:rPr>
+        <w:t>.</w:t>
+      </w:r>
     </w:p>
     <w:p>
       <w:pPr>
@@ -98,78 +105,8 @@
           <w:rFonts w:ascii="Arial" w:eastAsia="Times New Roman" w:hAnsi="Arial" w:cs="Arial"/>
           <w:color w:val="000000"/>
         </w:rPr>
-        <w:t xml:space="preserve">See what needs to be done </w:t>
-      </w:r>
-      <w:proofErr w:type="gramStart"/>
-      <w:r>
-        <w:rPr>
-          <w:rFonts w:ascii="Arial" w:eastAsia="Times New Roman" w:hAnsi="Arial" w:cs="Arial"/>
-          <w:color w:val="000000"/>
-        </w:rPr>
-        <w:t>still</w:t>
-      </w:r>
-      <w:proofErr w:type="gramEnd"/>
-      <w:r>
-        <w:rPr>
-          <w:rFonts w:ascii="Arial" w:eastAsia="Times New Roman" w:hAnsi="Arial" w:cs="Arial"/>
-          <w:color w:val="000000"/>
-        </w:rPr>
-        <w:t xml:space="preserve"> </w:t>
-      </w:r>
-    </w:p>
-    <w:p>
-      <w:pPr>
-        <w:numPr>
-          <w:ilvl w:val="0"/>
-          <w:numId w:val="1"/>
-        </w:numPr>
-        <w:spacing w:before="100" w:beforeAutospacing="1" w:after="100" w:afterAutospacing="1" w:line="240" w:lineRule="auto"/>
-        <w:textAlignment w:val="baseline"/>
-        <w:rPr>
-          <w:rFonts w:ascii="Arial" w:eastAsia="Times New Roman" w:hAnsi="Arial" w:cs="Arial"/>
-          <w:color w:val="000000"/>
-        </w:rPr>
-      </w:pPr>
-      <w:r>
-        <w:rPr>
-          <w:rFonts w:ascii="Arial" w:eastAsia="Times New Roman" w:hAnsi="Arial" w:cs="Arial"/>
-          <w:color w:val="000000"/>
-        </w:rPr>
-        <w:t xml:space="preserve">Agree on completion </w:t>
-      </w:r>
-      <w:proofErr w:type="gramStart"/>
-      <w:r>
-        <w:rPr>
-          <w:rFonts w:ascii="Arial" w:eastAsia="Times New Roman" w:hAnsi="Arial" w:cs="Arial"/>
-          <w:color w:val="000000"/>
-        </w:rPr>
-        <w:t>time</w:t>
-      </w:r>
-      <w:proofErr w:type="gramEnd"/>
-    </w:p>
-    <w:p>
-      <w:pPr>
-        <w:numPr>
-          <w:ilvl w:val="0"/>
-          <w:numId w:val="1"/>
-        </w:numPr>
-        <w:spacing w:before="100" w:beforeAutospacing="1" w:after="100" w:afterAutospacing="1" w:line="240" w:lineRule="auto"/>
-        <w:textAlignment w:val="baseline"/>
-        <w:rPr>
-          <w:rFonts w:ascii="Arial" w:eastAsia="Times New Roman" w:hAnsi="Arial" w:cs="Arial"/>
-          <w:color w:val="000000"/>
-        </w:rPr>
-      </w:pPr>
-    </w:p>
-    <w:p>
-      <w:pPr>
-        <w:spacing w:after="0" w:line="240" w:lineRule="auto"/>
-        <w:rPr>
-          <w:rFonts w:ascii="Times New Roman" w:eastAsia="Times New Roman" w:hAnsi="Times New Roman" w:cs="Times New Roman"/>
-          <w:sz w:val="24"/>
-          <w:szCs w:val="24"/>
-        </w:rPr>
-      </w:pPr>
+        <w:t xml:space="preserve">See what needs to be done still </w:t>
+      </w:r>
     </w:p>
     <w:p>
       <w:pPr>
@@ -396,11 +333,153 @@
     </w:p>
     <w:p>
       <w:pPr>
-        <w:pStyle w:val="ListParagraph"/>
         <w:numPr>
           <w:ilvl w:val="0"/>
-          <w:numId w:val="8"/>
+          <w:numId w:val="9"/>
         </w:numPr>
+        <w:spacing w:before="100" w:beforeAutospacing="1" w:after="100" w:afterAutospacing="1" w:line="240" w:lineRule="auto"/>
+        <w:textAlignment w:val="baseline"/>
+        <w:rPr>
+          <w:rFonts w:ascii="Arial" w:eastAsia="Times New Roman" w:hAnsi="Arial" w:cs="Arial"/>
+          <w:color w:val="000000"/>
+        </w:rPr>
+      </w:pPr>
+      <w:r>
+        <w:rPr>
+          <w:rFonts w:ascii="Arial" w:eastAsia="Times New Roman" w:hAnsi="Arial" w:cs="Arial"/>
+          <w:color w:val="000000"/>
+        </w:rPr>
+        <w:t>Go Through Each Person’s Code and progress</w:t>
+      </w:r>
+    </w:p>
+    <w:p>
+      <w:pPr>
+        <w:numPr>
+          <w:ilvl w:val="1"/>
+          <w:numId w:val="9"/>
+        </w:numPr>
+        <w:spacing w:before="100" w:beforeAutospacing="1" w:after="100" w:afterAutospacing="1" w:line="240" w:lineRule="auto"/>
+        <w:textAlignment w:val="baseline"/>
+        <w:rPr>
+          <w:rFonts w:ascii="Arial" w:eastAsia="Times New Roman" w:hAnsi="Arial" w:cs="Arial"/>
+          <w:color w:val="000000"/>
+        </w:rPr>
+      </w:pPr>
+      <w:r>
+        <w:rPr>
+          <w:rFonts w:ascii="Arial" w:eastAsia="Times New Roman" w:hAnsi="Arial" w:cs="Arial"/>
+          <w:color w:val="000000"/>
+        </w:rPr>
+        <w:t>Marco and Fergus nearly completed core ex 3.</w:t>
+      </w:r>
+    </w:p>
+    <w:p>
+      <w:pPr>
+        <w:numPr>
+          <w:ilvl w:val="1"/>
+          <w:numId w:val="9"/>
+        </w:numPr>
+        <w:spacing w:before="100" w:beforeAutospacing="1" w:after="100" w:afterAutospacing="1" w:line="240" w:lineRule="auto"/>
+        <w:textAlignment w:val="baseline"/>
+        <w:rPr>
+          <w:rFonts w:ascii="Arial" w:eastAsia="Times New Roman" w:hAnsi="Arial" w:cs="Arial"/>
+          <w:color w:val="000000"/>
+        </w:rPr>
+      </w:pPr>
+      <w:r>
+        <w:rPr>
+          <w:rFonts w:ascii="Arial" w:eastAsia="Times New Roman" w:hAnsi="Arial" w:cs="Arial"/>
+          <w:color w:val="000000"/>
+        </w:rPr>
+        <w:t xml:space="preserve">Hilton to make progress on ex 2, need to get this completed by Thursday </w:t>
+      </w:r>
+    </w:p>
+    <w:p>
+      <w:pPr>
+        <w:numPr>
+          <w:ilvl w:val="1"/>
+          <w:numId w:val="9"/>
+        </w:numPr>
+        <w:spacing w:before="100" w:beforeAutospacing="1" w:after="100" w:afterAutospacing="1" w:line="240" w:lineRule="auto"/>
+        <w:textAlignment w:val="baseline"/>
+        <w:rPr>
+          <w:rFonts w:ascii="Arial" w:eastAsia="Times New Roman" w:hAnsi="Arial" w:cs="Arial"/>
+          <w:color w:val="000000"/>
+        </w:rPr>
+      </w:pPr>
+      <w:r>
+        <w:rPr>
+          <w:rFonts w:ascii="Arial" w:eastAsia="Times New Roman" w:hAnsi="Arial" w:cs="Arial"/>
+          <w:color w:val="000000"/>
+        </w:rPr>
+        <w:t>Darragh has done well on ex 1, done the core of the ex1.</w:t>
+      </w:r>
+    </w:p>
+    <w:p>
+      <w:pPr>
+        <w:numPr>
+          <w:ilvl w:val="0"/>
+          <w:numId w:val="9"/>
+        </w:numPr>
+        <w:spacing w:before="100" w:beforeAutospacing="1" w:after="100" w:afterAutospacing="1" w:line="240" w:lineRule="auto"/>
+        <w:textAlignment w:val="baseline"/>
+        <w:rPr>
+          <w:rFonts w:ascii="Arial" w:eastAsia="Times New Roman" w:hAnsi="Arial" w:cs="Arial"/>
+          <w:color w:val="000000"/>
+        </w:rPr>
+      </w:pPr>
+      <w:r>
+        <w:rPr>
+          <w:rFonts w:ascii="Arial" w:eastAsia="Times New Roman" w:hAnsi="Arial" w:cs="Arial"/>
+          <w:color w:val="000000"/>
+        </w:rPr>
+        <w:t xml:space="preserve">See what needs to be done still </w:t>
+      </w:r>
+    </w:p>
+    <w:p>
+      <w:pPr>
+        <w:numPr>
+          <w:ilvl w:val="1"/>
+          <w:numId w:val="9"/>
+        </w:numPr>
+        <w:spacing w:before="100" w:beforeAutospacing="1" w:after="100" w:afterAutospacing="1" w:line="240" w:lineRule="auto"/>
+        <w:textAlignment w:val="baseline"/>
+        <w:rPr>
+          <w:rFonts w:ascii="Arial" w:eastAsia="Times New Roman" w:hAnsi="Arial" w:cs="Arial"/>
+          <w:color w:val="000000"/>
+        </w:rPr>
+      </w:pPr>
+      <w:r>
+        <w:rPr>
+          <w:rFonts w:ascii="Arial" w:eastAsia="Times New Roman" w:hAnsi="Arial" w:cs="Arial"/>
+          <w:color w:val="000000"/>
+        </w:rPr>
+        <w:t xml:space="preserve">Core exercises completed by Thursday </w:t>
+      </w:r>
+    </w:p>
+    <w:p>
+      <w:pPr>
+        <w:numPr>
+          <w:ilvl w:val="1"/>
+          <w:numId w:val="9"/>
+        </w:numPr>
+        <w:spacing w:before="100" w:beforeAutospacing="1" w:after="100" w:afterAutospacing="1" w:line="240" w:lineRule="auto"/>
+        <w:textAlignment w:val="baseline"/>
+        <w:rPr>
+          <w:rFonts w:ascii="Arial" w:eastAsia="Times New Roman" w:hAnsi="Arial" w:cs="Arial"/>
+          <w:color w:val="000000"/>
+        </w:rPr>
+      </w:pPr>
+      <w:r>
+        <w:rPr>
+          <w:rFonts w:ascii="Arial" w:eastAsia="Times New Roman" w:hAnsi="Arial" w:cs="Arial"/>
+          <w:color w:val="000000"/>
+        </w:rPr>
+        <w:t>Fergus and Marco pushing for extensions</w:t>
+      </w:r>
+    </w:p>
+    <w:p>
+      <w:pPr>
         <w:spacing w:after="240" w:line="240" w:lineRule="auto"/>
         <w:rPr>
           <w:rFonts w:ascii="Times New Roman" w:eastAsia="Times New Roman" w:hAnsi="Times New Roman" w:cs="Times New Roman"/>
@@ -1020,7 +1099,7 @@
         <w:ind w:left="720" w:hanging="360"/>
       </w:pPr>
     </w:lvl>
-    <w:lvl w:ilvl="1" w:tentative="1">
+    <w:lvl w:ilvl="1">
       <w:start w:val="1"/>
       <w:numFmt w:val="decimal"/>
       <w:lvlText w:val="%2."/>
@@ -1118,6 +1197,119 @@
     </w:lvl>
   </w:abstractNum>
   <w:abstractNum w:abstractNumId="2" w15:restartNumberingAfterBreak="0">
+    <w:nsid w:val="3120499A"/>
+    <w:multiLevelType w:val="multilevel"/>
+    <w:tmpl w:val="71D4443A"/>
+    <w:lvl w:ilvl="0">
+      <w:start w:val="1"/>
+      <w:numFmt w:val="decimal"/>
+      <w:lvlText w:val="%1."/>
+      <w:lvlJc w:val="left"/>
+      <w:pPr>
+        <w:tabs>
+          <w:tab w:val="num" w:pos="720"/>
+        </w:tabs>
+        <w:ind w:left="720" w:hanging="360"/>
+      </w:pPr>
+    </w:lvl>
+    <w:lvl w:ilvl="1">
+      <w:start w:val="1"/>
+      <w:numFmt w:val="decimal"/>
+      <w:lvlText w:val="%2."/>
+      <w:lvlJc w:val="left"/>
+      <w:pPr>
+        <w:tabs>
+          <w:tab w:val="num" w:pos="1440"/>
+        </w:tabs>
+        <w:ind w:left="1440" w:hanging="360"/>
+      </w:pPr>
+    </w:lvl>
+    <w:lvl w:ilvl="2" w:tentative="1">
+      <w:start w:val="1"/>
+      <w:numFmt w:val="decimal"/>
+      <w:lvlText w:val="%3."/>
+      <w:lvlJc w:val="left"/>
+      <w:pPr>
+        <w:tabs>
+          <w:tab w:val="num" w:pos="2160"/>
+        </w:tabs>
+        <w:ind w:left="2160" w:hanging="360"/>
+      </w:pPr>
+    </w:lvl>
+    <w:lvl w:ilvl="3" w:tentative="1">
+      <w:start w:val="1"/>
+      <w:numFmt w:val="decimal"/>
+      <w:lvlText w:val="%4."/>
+      <w:lvlJc w:val="left"/>
+      <w:pPr>
+        <w:tabs>
+          <w:tab w:val="num" w:pos="2880"/>
+        </w:tabs>
+        <w:ind w:left="2880" w:hanging="360"/>
+      </w:pPr>
+    </w:lvl>
+    <w:lvl w:ilvl="4" w:tentative="1">
+      <w:start w:val="1"/>
+      <w:numFmt w:val="decimal"/>
+      <w:lvlText w:val="%5."/>
+      <w:lvlJc w:val="left"/>
+      <w:pPr>
+        <w:tabs>
+          <w:tab w:val="num" w:pos="3600"/>
+        </w:tabs>
+        <w:ind w:left="3600" w:hanging="360"/>
+      </w:pPr>
+    </w:lvl>
+    <w:lvl w:ilvl="5" w:tentative="1">
+      <w:start w:val="1"/>
+      <w:numFmt w:val="decimal"/>
+      <w:lvlText w:val="%6."/>
+      <w:lvlJc w:val="left"/>
+      <w:pPr>
+        <w:tabs>
+          <w:tab w:val="num" w:pos="4320"/>
+        </w:tabs>
+        <w:ind w:left="4320" w:hanging="360"/>
+      </w:pPr>
+    </w:lvl>
+    <w:lvl w:ilvl="6" w:tentative="1">
+      <w:start w:val="1"/>
+      <w:numFmt w:val="decimal"/>
+      <w:lvlText w:val="%7."/>
+      <w:lvlJc w:val="left"/>
+      <w:pPr>
+        <w:tabs>
+          <w:tab w:val="num" w:pos="5040"/>
+        </w:tabs>
+        <w:ind w:left="5040" w:hanging="360"/>
+      </w:pPr>
+    </w:lvl>
+    <w:lvl w:ilvl="7" w:tentative="1">
+      <w:start w:val="1"/>
+      <w:numFmt w:val="decimal"/>
+      <w:lvlText w:val="%8."/>
+      <w:lvlJc w:val="left"/>
+      <w:pPr>
+        <w:tabs>
+          <w:tab w:val="num" w:pos="5760"/>
+        </w:tabs>
+        <w:ind w:left="5760" w:hanging="360"/>
+      </w:pPr>
+    </w:lvl>
+    <w:lvl w:ilvl="8" w:tentative="1">
+      <w:start w:val="1"/>
+      <w:numFmt w:val="decimal"/>
+      <w:lvlText w:val="%9."/>
+      <w:lvlJc w:val="left"/>
+      <w:pPr>
+        <w:tabs>
+          <w:tab w:val="num" w:pos="6480"/>
+        </w:tabs>
+        <w:ind w:left="6480" w:hanging="360"/>
+      </w:pPr>
+    </w:lvl>
+  </w:abstractNum>
+  <w:abstractNum w:abstractNumId="3" w15:restartNumberingAfterBreak="0">
     <w:nsid w:val="51520427"/>
     <w:multiLevelType w:val="multilevel"/>
     <w:tmpl w:val="FC60ABF8"/>
@@ -1234,25 +1426,28 @@
     <w:abstractNumId w:val="1"/>
   </w:num>
   <w:num w:numId="2">
-    <w:abstractNumId w:val="2"/>
+    <w:abstractNumId w:val="3"/>
   </w:num>
   <w:num w:numId="3">
-    <w:abstractNumId w:val="2"/>
+    <w:abstractNumId w:val="3"/>
   </w:num>
   <w:num w:numId="4">
-    <w:abstractNumId w:val="2"/>
+    <w:abstractNumId w:val="3"/>
   </w:num>
   <w:num w:numId="5">
-    <w:abstractNumId w:val="2"/>
+    <w:abstractNumId w:val="3"/>
   </w:num>
   <w:num w:numId="6">
-    <w:abstractNumId w:val="2"/>
+    <w:abstractNumId w:val="3"/>
   </w:num>
   <w:num w:numId="7">
-    <w:abstractNumId w:val="2"/>
+    <w:abstractNumId w:val="3"/>
   </w:num>
   <w:num w:numId="8">
     <w:abstractNumId w:val="0"/>
+  </w:num>
+  <w:num w:numId="9">
+    <w:abstractNumId w:val="2"/>
   </w:num>
 </w:numbering>
 </file>

</xml_diff>